<commit_message>
updated all org report
</commit_message>
<xml_diff>
--- a/survey_report.docx
+++ b/survey_report.docx
@@ -2,13 +2,13 @@
 <file path=word/document.xml><?xml version="1.0" encoding="utf-8"?>
 <w:document xmlns:w="http://schemas.openxmlformats.org/wordprocessingml/2006/main" xmlns:m="http://schemas.openxmlformats.org/officeDocument/2006/math" xmlns:r="http://schemas.openxmlformats.org/officeDocument/2006/relationships" xmlns:o="urn:schemas-microsoft-com:office:office" xmlns:v="urn:schemas-microsoft-com:vml" xmlns:w10="urn:schemas-microsoft-com:office:word" xmlns:a="http://schemas.openxmlformats.org/drawingml/2006/main" xmlns:pic="http://schemas.openxmlformats.org/drawingml/2006/picture" xmlns:wp="http://schemas.openxmlformats.org/drawingml/2006/wordprocessingDrawing">
   <w:body>
-    <w:bookmarkStart w:id="20" w:name="X1ac4807d34cdb348a37d40e2eedef6c5155b3eb"/>
+    <w:bookmarkStart w:id="20" w:name="X77cc2bd68f798d48f4b56093b4d6637c49dfd00"/>
     <w:p>
       <w:pPr>
         <w:pStyle w:val="Heading4"/>
       </w:pPr>
       <w:r>
-        <w:t xml:space="preserve">Scantron surveys scanned as of Apr 02, 2021:</w:t>
+        <w:t xml:space="preserve">Scantron surveys scanned as of Apr 05, 2021:</w:t>
       </w:r>
     </w:p>
     <w:tbl xmlns:w="http://schemas.openxmlformats.org/wordprocessingml/2006/main" xmlns:r="http://schemas.openxmlformats.org/officeDocument/2006/relationships" xmlns:w14="http://schemas.microsoft.com/office/word/2010/wordml" xmlns:wp="http://schemas.openxmlformats.org/drawingml/2006/wordprocessingDrawing" xmlns:a="http://schemas.openxmlformats.org/drawingml/2006/main" xmlns:pic="http://schemas.openxmlformats.org/drawingml/2006/picture">

</xml_diff>

<commit_message>
updating project with survey counts
</commit_message>
<xml_diff>
--- a/survey_report.docx
+++ b/survey_report.docx
@@ -2,13 +2,13 @@
 <file path=word/document.xml><?xml version="1.0" encoding="utf-8"?>
 <w:document xmlns:w="http://schemas.openxmlformats.org/wordprocessingml/2006/main" xmlns:m="http://schemas.openxmlformats.org/officeDocument/2006/math" xmlns:r="http://schemas.openxmlformats.org/officeDocument/2006/relationships" xmlns:o="urn:schemas-microsoft-com:office:office" xmlns:v="urn:schemas-microsoft-com:vml" xmlns:w10="urn:schemas-microsoft-com:office:word" xmlns:a="http://schemas.openxmlformats.org/drawingml/2006/main" xmlns:pic="http://schemas.openxmlformats.org/drawingml/2006/picture" xmlns:wp="http://schemas.openxmlformats.org/drawingml/2006/wordprocessingDrawing">
   <w:body>
-    <w:bookmarkStart w:id="20" w:name="X77cc2bd68f798d48f4b56093b4d6637c49dfd00"/>
+    <w:bookmarkStart w:id="20" w:name="X7ded8bdbee9b9ead72eebfbf1b4d989029b4c9a"/>
     <w:p>
       <w:pPr>
         <w:pStyle w:val="Heading4"/>
       </w:pPr>
       <w:r>
-        <w:t xml:space="preserve">Scantron surveys scanned as of Apr 05, 2021:</w:t>
+        <w:t xml:space="preserve">Scantron surveys scanned as of May 05, 2021:</w:t>
       </w:r>
     </w:p>
     <w:tbl xmlns:w="http://schemas.openxmlformats.org/wordprocessingml/2006/main" xmlns:r="http://schemas.openxmlformats.org/officeDocument/2006/relationships" xmlns:w14="http://schemas.microsoft.com/office/word/2010/wordml" xmlns:wp="http://schemas.openxmlformats.org/drawingml/2006/wordprocessingDrawing" xmlns:a="http://schemas.openxmlformats.org/drawingml/2006/main" xmlns:pic="http://schemas.openxmlformats.org/drawingml/2006/picture">
@@ -3692,123 +3692,123 @@
                 <w:szCs w:val="22"/>
                 <w:color w:val="000000"/>
               </w:rPr>
-              <w:t xml:space="preserve"/>
-            </w:r>
-          </w:p>
-        </w:tc>
-        <w:tc>
-          <w:tcPr>
-            <w:tcBorders/>
-            <w:shd w:val="clear" w:color="auto" w:fill="EFEFEF"/>
-            <w:tcMar>
-              <w:top w:w="0" w:type="dxa"/>
-              <w:bottom w:w="0" w:type="dxa"/>
-              <w:left w:w="0" w:type="dxa"/>
-              <w:right w:w="0" w:type="dxa"/>
-            </w:tcMar>
-            <w:vAlign w:val="center"/>
-          </w:tcPr>
-          <w:p>
-            <w:pPr>
-              <w:jc w:val="left"/>
-              <w:spacing w:after="100" w:before="140" w:line="240"/>
-              <w:ind w:firstLine="0" w:left="100" w:right="100"/>
-            </w:pPr>
-            <w:r xmlns:w="http://schemas.openxmlformats.org/wordprocessingml/2006/main" xmlns:wp="http://schemas.openxmlformats.org/drawingml/2006/wordprocessingDrawing" xmlns:r="http://schemas.openxmlformats.org/officeDocument/2006/relationships" xmlns:w14="http://schemas.microsoft.com/office/word/2010/wordml">
-              <w:rPr>
-                <w:rFonts w:ascii="Arial" w:hAnsi="Arial" w:eastAsia="Arial" w:cs="Arial"/>
-                <w:sz w:val="22"/>
-                <w:szCs w:val="22"/>
-                <w:color w:val="000000"/>
-              </w:rPr>
-              <w:t xml:space="preserve"/>
-            </w:r>
-          </w:p>
-        </w:tc>
-        <w:tc>
-          <w:tcPr>
-            <w:tcBorders/>
-            <w:shd w:val="clear" w:color="auto" w:fill="EFEFEF"/>
-            <w:tcMar>
-              <w:top w:w="0" w:type="dxa"/>
-              <w:bottom w:w="0" w:type="dxa"/>
-              <w:left w:w="0" w:type="dxa"/>
-              <w:right w:w="0" w:type="dxa"/>
-            </w:tcMar>
-            <w:vAlign w:val="center"/>
-          </w:tcPr>
-          <w:p>
-            <w:pPr>
-              <w:jc w:val="left"/>
-              <w:spacing w:after="100" w:before="140" w:line="240"/>
-              <w:ind w:firstLine="0" w:left="100" w:right="100"/>
-            </w:pPr>
-            <w:r xmlns:w="http://schemas.openxmlformats.org/wordprocessingml/2006/main" xmlns:wp="http://schemas.openxmlformats.org/drawingml/2006/wordprocessingDrawing" xmlns:r="http://schemas.openxmlformats.org/officeDocument/2006/relationships" xmlns:w14="http://schemas.microsoft.com/office/word/2010/wordml">
-              <w:rPr>
-                <w:rFonts w:ascii="Arial" w:hAnsi="Arial" w:eastAsia="Arial" w:cs="Arial"/>
-                <w:sz w:val="22"/>
-                <w:szCs w:val="22"/>
-                <w:color w:val="000000"/>
-              </w:rPr>
-              <w:t xml:space="preserve"/>
-            </w:r>
-          </w:p>
-        </w:tc>
-        <w:tc>
-          <w:tcPr>
-            <w:tcBorders/>
-            <w:shd w:val="clear" w:color="auto" w:fill="EFEFEF"/>
-            <w:tcMar>
-              <w:top w:w="0" w:type="dxa"/>
-              <w:bottom w:w="0" w:type="dxa"/>
-              <w:left w:w="0" w:type="dxa"/>
-              <w:right w:w="0" w:type="dxa"/>
-            </w:tcMar>
-            <w:vAlign w:val="center"/>
-          </w:tcPr>
-          <w:p>
-            <w:pPr>
-              <w:jc w:val="left"/>
-              <w:spacing w:after="100" w:before="140" w:line="240"/>
-              <w:ind w:firstLine="0" w:left="100" w:right="100"/>
-            </w:pPr>
-            <w:r xmlns:w="http://schemas.openxmlformats.org/wordprocessingml/2006/main" xmlns:wp="http://schemas.openxmlformats.org/drawingml/2006/wordprocessingDrawing" xmlns:r="http://schemas.openxmlformats.org/officeDocument/2006/relationships" xmlns:w14="http://schemas.microsoft.com/office/word/2010/wordml">
-              <w:rPr>
-                <w:rFonts w:ascii="Arial" w:hAnsi="Arial" w:eastAsia="Arial" w:cs="Arial"/>
-                <w:sz w:val="22"/>
-                <w:szCs w:val="22"/>
-                <w:color w:val="000000"/>
-              </w:rPr>
-              <w:t xml:space="preserve"/>
-            </w:r>
-          </w:p>
-        </w:tc>
-        <w:tc>
-          <w:tcPr>
-            <w:tcBorders/>
-            <w:shd w:val="clear" w:color="auto" w:fill="EFEFEF"/>
-            <w:tcMar>
-              <w:top w:w="0" w:type="dxa"/>
-              <w:bottom w:w="0" w:type="dxa"/>
-              <w:left w:w="0" w:type="dxa"/>
-              <w:right w:w="0" w:type="dxa"/>
-            </w:tcMar>
-            <w:vAlign w:val="center"/>
-          </w:tcPr>
-          <w:p>
-            <w:pPr>
-              <w:jc w:val="left"/>
-              <w:spacing w:after="100" w:before="140" w:line="240"/>
-              <w:ind w:firstLine="0" w:left="100" w:right="100"/>
-            </w:pPr>
-            <w:r xmlns:w="http://schemas.openxmlformats.org/wordprocessingml/2006/main" xmlns:wp="http://schemas.openxmlformats.org/drawingml/2006/wordprocessingDrawing" xmlns:r="http://schemas.openxmlformats.org/officeDocument/2006/relationships" xmlns:w14="http://schemas.microsoft.com/office/word/2010/wordml">
-              <w:rPr>
-                <w:rFonts w:ascii="Arial" w:hAnsi="Arial" w:eastAsia="Arial" w:cs="Arial"/>
-                <w:sz w:val="22"/>
-                <w:szCs w:val="22"/>
-                <w:color w:val="000000"/>
-              </w:rPr>
-              <w:t xml:space="preserve">0</w:t>
+              <w:t xml:space="preserve">72</w:t>
+            </w:r>
+          </w:p>
+        </w:tc>
+        <w:tc>
+          <w:tcPr>
+            <w:tcBorders/>
+            <w:shd w:val="clear" w:color="auto" w:fill="EFEFEF"/>
+            <w:tcMar>
+              <w:top w:w="0" w:type="dxa"/>
+              <w:bottom w:w="0" w:type="dxa"/>
+              <w:left w:w="0" w:type="dxa"/>
+              <w:right w:w="0" w:type="dxa"/>
+            </w:tcMar>
+            <w:vAlign w:val="center"/>
+          </w:tcPr>
+          <w:p>
+            <w:pPr>
+              <w:jc w:val="left"/>
+              <w:spacing w:after="100" w:before="140" w:line="240"/>
+              <w:ind w:firstLine="0" w:left="100" w:right="100"/>
+            </w:pPr>
+            <w:r xmlns:w="http://schemas.openxmlformats.org/wordprocessingml/2006/main" xmlns:wp="http://schemas.openxmlformats.org/drawingml/2006/wordprocessingDrawing" xmlns:r="http://schemas.openxmlformats.org/officeDocument/2006/relationships" xmlns:w14="http://schemas.microsoft.com/office/word/2010/wordml">
+              <w:rPr>
+                <w:rFonts w:ascii="Arial" w:hAnsi="Arial" w:eastAsia="Arial" w:cs="Arial"/>
+                <w:sz w:val="22"/>
+                <w:szCs w:val="22"/>
+                <w:color w:val="000000"/>
+              </w:rPr>
+              <w:t xml:space="preserve">216</w:t>
+            </w:r>
+          </w:p>
+        </w:tc>
+        <w:tc>
+          <w:tcPr>
+            <w:tcBorders/>
+            <w:shd w:val="clear" w:color="auto" w:fill="EFEFEF"/>
+            <w:tcMar>
+              <w:top w:w="0" w:type="dxa"/>
+              <w:bottom w:w="0" w:type="dxa"/>
+              <w:left w:w="0" w:type="dxa"/>
+              <w:right w:w="0" w:type="dxa"/>
+            </w:tcMar>
+            <w:vAlign w:val="center"/>
+          </w:tcPr>
+          <w:p>
+            <w:pPr>
+              <w:jc w:val="left"/>
+              <w:spacing w:after="100" w:before="140" w:line="240"/>
+              <w:ind w:firstLine="0" w:left="100" w:right="100"/>
+            </w:pPr>
+            <w:r xmlns:w="http://schemas.openxmlformats.org/wordprocessingml/2006/main" xmlns:wp="http://schemas.openxmlformats.org/drawingml/2006/wordprocessingDrawing" xmlns:r="http://schemas.openxmlformats.org/officeDocument/2006/relationships" xmlns:w14="http://schemas.microsoft.com/office/word/2010/wordml">
+              <w:rPr>
+                <w:rFonts w:ascii="Arial" w:hAnsi="Arial" w:eastAsia="Arial" w:cs="Arial"/>
+                <w:sz w:val="22"/>
+                <w:szCs w:val="22"/>
+                <w:color w:val="000000"/>
+              </w:rPr>
+              <w:t xml:space="preserve"/>
+            </w:r>
+          </w:p>
+        </w:tc>
+        <w:tc>
+          <w:tcPr>
+            <w:tcBorders/>
+            <w:shd w:val="clear" w:color="auto" w:fill="EFEFEF"/>
+            <w:tcMar>
+              <w:top w:w="0" w:type="dxa"/>
+              <w:bottom w:w="0" w:type="dxa"/>
+              <w:left w:w="0" w:type="dxa"/>
+              <w:right w:w="0" w:type="dxa"/>
+            </w:tcMar>
+            <w:vAlign w:val="center"/>
+          </w:tcPr>
+          <w:p>
+            <w:pPr>
+              <w:jc w:val="left"/>
+              <w:spacing w:after="100" w:before="140" w:line="240"/>
+              <w:ind w:firstLine="0" w:left="100" w:right="100"/>
+            </w:pPr>
+            <w:r xmlns:w="http://schemas.openxmlformats.org/wordprocessingml/2006/main" xmlns:wp="http://schemas.openxmlformats.org/drawingml/2006/wordprocessingDrawing" xmlns:r="http://schemas.openxmlformats.org/officeDocument/2006/relationships" xmlns:w14="http://schemas.microsoft.com/office/word/2010/wordml">
+              <w:rPr>
+                <w:rFonts w:ascii="Arial" w:hAnsi="Arial" w:eastAsia="Arial" w:cs="Arial"/>
+                <w:sz w:val="22"/>
+                <w:szCs w:val="22"/>
+                <w:color w:val="000000"/>
+              </w:rPr>
+              <w:t xml:space="preserve">119</w:t>
+            </w:r>
+          </w:p>
+        </w:tc>
+        <w:tc>
+          <w:tcPr>
+            <w:tcBorders/>
+            <w:shd w:val="clear" w:color="auto" w:fill="EFEFEF"/>
+            <w:tcMar>
+              <w:top w:w="0" w:type="dxa"/>
+              <w:bottom w:w="0" w:type="dxa"/>
+              <w:left w:w="0" w:type="dxa"/>
+              <w:right w:w="0" w:type="dxa"/>
+            </w:tcMar>
+            <w:vAlign w:val="center"/>
+          </w:tcPr>
+          <w:p>
+            <w:pPr>
+              <w:jc w:val="left"/>
+              <w:spacing w:after="100" w:before="140" w:line="240"/>
+              <w:ind w:firstLine="0" w:left="100" w:right="100"/>
+            </w:pPr>
+            <w:r xmlns:w="http://schemas.openxmlformats.org/wordprocessingml/2006/main" xmlns:wp="http://schemas.openxmlformats.org/drawingml/2006/wordprocessingDrawing" xmlns:r="http://schemas.openxmlformats.org/officeDocument/2006/relationships" xmlns:w14="http://schemas.microsoft.com/office/word/2010/wordml">
+              <w:rPr>
+                <w:rFonts w:ascii="Arial" w:hAnsi="Arial" w:eastAsia="Arial" w:cs="Arial"/>
+                <w:sz w:val="22"/>
+                <w:szCs w:val="22"/>
+                <w:color w:val="000000"/>
+              </w:rPr>
+              <w:t xml:space="preserve">407</w:t>
             </w:r>
           </w:p>
         </w:tc>
@@ -9419,36 +9419,36 @@
                 <w:szCs w:val="22"/>
                 <w:color w:val="000000"/>
               </w:rPr>
-              <w:t xml:space="preserve"/>
-            </w:r>
-          </w:p>
-        </w:tc>
-        <w:tc>
-          <w:tcPr>
-            <w:tcBorders/>
-            <w:shd w:val="clear" w:color="auto" w:fill="EFEFEF"/>
-            <w:tcMar>
-              <w:top w:w="0" w:type="dxa"/>
-              <w:bottom w:w="0" w:type="dxa"/>
-              <w:left w:w="0" w:type="dxa"/>
-              <w:right w:w="0" w:type="dxa"/>
-            </w:tcMar>
-            <w:vAlign w:val="center"/>
-          </w:tcPr>
-          <w:p>
-            <w:pPr>
-              <w:jc w:val="left"/>
-              <w:spacing w:after="100" w:before="140" w:line="240"/>
-              <w:ind w:firstLine="0" w:left="100" w:right="100"/>
-            </w:pPr>
-            <w:r xmlns:w="http://schemas.openxmlformats.org/wordprocessingml/2006/main" xmlns:wp="http://schemas.openxmlformats.org/drawingml/2006/wordprocessingDrawing" xmlns:r="http://schemas.openxmlformats.org/officeDocument/2006/relationships" xmlns:w14="http://schemas.microsoft.com/office/word/2010/wordml">
-              <w:rPr>
-                <w:rFonts w:ascii="Arial" w:hAnsi="Arial" w:eastAsia="Arial" w:cs="Arial"/>
-                <w:sz w:val="22"/>
-                <w:szCs w:val="22"/>
-                <w:color w:val="000000"/>
-              </w:rPr>
-              <w:t xml:space="preserve">0</w:t>
+              <w:t xml:space="preserve">5</w:t>
+            </w:r>
+          </w:p>
+        </w:tc>
+        <w:tc>
+          <w:tcPr>
+            <w:tcBorders/>
+            <w:shd w:val="clear" w:color="auto" w:fill="EFEFEF"/>
+            <w:tcMar>
+              <w:top w:w="0" w:type="dxa"/>
+              <w:bottom w:w="0" w:type="dxa"/>
+              <w:left w:w="0" w:type="dxa"/>
+              <w:right w:w="0" w:type="dxa"/>
+            </w:tcMar>
+            <w:vAlign w:val="center"/>
+          </w:tcPr>
+          <w:p>
+            <w:pPr>
+              <w:jc w:val="left"/>
+              <w:spacing w:after="100" w:before="140" w:line="240"/>
+              <w:ind w:firstLine="0" w:left="100" w:right="100"/>
+            </w:pPr>
+            <w:r xmlns:w="http://schemas.openxmlformats.org/wordprocessingml/2006/main" xmlns:wp="http://schemas.openxmlformats.org/drawingml/2006/wordprocessingDrawing" xmlns:r="http://schemas.openxmlformats.org/officeDocument/2006/relationships" xmlns:w14="http://schemas.microsoft.com/office/word/2010/wordml">
+              <w:rPr>
+                <w:rFonts w:ascii="Arial" w:hAnsi="Arial" w:eastAsia="Arial" w:cs="Arial"/>
+                <w:sz w:val="22"/>
+                <w:szCs w:val="22"/>
+                <w:color w:val="000000"/>
+              </w:rPr>
+              <w:t xml:space="preserve">5</w:t>
             </w:r>
           </w:p>
         </w:tc>
@@ -16295,6 +16295,122 @@
                 <w:szCs w:val="22"/>
                 <w:color w:val="000000"/>
               </w:rPr>
+              <w:t xml:space="preserve">363</w:t>
+            </w:r>
+          </w:p>
+        </w:tc>
+        <w:tc>
+          <w:tcPr>
+            <w:tcBorders/>
+            <w:shd w:val="clear" w:color="auto" w:fill="FFFFFF"/>
+            <w:tcMar>
+              <w:top w:w="0" w:type="dxa"/>
+              <w:bottom w:w="0" w:type="dxa"/>
+              <w:left w:w="0" w:type="dxa"/>
+              <w:right w:w="0" w:type="dxa"/>
+            </w:tcMar>
+            <w:vAlign w:val="center"/>
+          </w:tcPr>
+          <w:p>
+            <w:pPr>
+              <w:jc w:val="left"/>
+              <w:spacing w:after="100" w:before="140" w:line="240"/>
+              <w:ind w:firstLine="0" w:left="100" w:right="100"/>
+            </w:pPr>
+            <w:r xmlns:w="http://schemas.openxmlformats.org/wordprocessingml/2006/main" xmlns:wp="http://schemas.openxmlformats.org/drawingml/2006/wordprocessingDrawing" xmlns:r="http://schemas.openxmlformats.org/officeDocument/2006/relationships" xmlns:w14="http://schemas.microsoft.com/office/word/2010/wordml">
+              <w:rPr>
+                <w:rFonts w:ascii="Arial" w:hAnsi="Arial" w:eastAsia="Arial" w:cs="Arial"/>
+                <w:sz w:val="22"/>
+                <w:szCs w:val="22"/>
+                <w:color w:val="000000"/>
+              </w:rPr>
+              <w:t xml:space="preserve"/>
+            </w:r>
+          </w:p>
+        </w:tc>
+        <w:tc>
+          <w:tcPr>
+            <w:tcBorders/>
+            <w:shd w:val="clear" w:color="auto" w:fill="FFFFFF"/>
+            <w:tcMar>
+              <w:top w:w="0" w:type="dxa"/>
+              <w:bottom w:w="0" w:type="dxa"/>
+              <w:left w:w="0" w:type="dxa"/>
+              <w:right w:w="0" w:type="dxa"/>
+            </w:tcMar>
+            <w:vAlign w:val="center"/>
+          </w:tcPr>
+          <w:p>
+            <w:pPr>
+              <w:jc w:val="left"/>
+              <w:spacing w:after="100" w:before="140" w:line="240"/>
+              <w:ind w:firstLine="0" w:left="100" w:right="100"/>
+            </w:pPr>
+            <w:r xmlns:w="http://schemas.openxmlformats.org/wordprocessingml/2006/main" xmlns:wp="http://schemas.openxmlformats.org/drawingml/2006/wordprocessingDrawing" xmlns:r="http://schemas.openxmlformats.org/officeDocument/2006/relationships" xmlns:w14="http://schemas.microsoft.com/office/word/2010/wordml">
+              <w:rPr>
+                <w:rFonts w:ascii="Arial" w:hAnsi="Arial" w:eastAsia="Arial" w:cs="Arial"/>
+                <w:sz w:val="22"/>
+                <w:szCs w:val="22"/>
+                <w:color w:val="000000"/>
+              </w:rPr>
+              <w:t xml:space="preserve"/>
+            </w:r>
+          </w:p>
+        </w:tc>
+        <w:tc>
+          <w:tcPr>
+            <w:tcBorders/>
+            <w:shd w:val="clear" w:color="auto" w:fill="FFFFFF"/>
+            <w:tcMar>
+              <w:top w:w="0" w:type="dxa"/>
+              <w:bottom w:w="0" w:type="dxa"/>
+              <w:left w:w="0" w:type="dxa"/>
+              <w:right w:w="0" w:type="dxa"/>
+            </w:tcMar>
+            <w:vAlign w:val="center"/>
+          </w:tcPr>
+          <w:p>
+            <w:pPr>
+              <w:jc w:val="left"/>
+              <w:spacing w:after="100" w:before="140" w:line="240"/>
+              <w:ind w:firstLine="0" w:left="100" w:right="100"/>
+            </w:pPr>
+            <w:r xmlns:w="http://schemas.openxmlformats.org/wordprocessingml/2006/main" xmlns:wp="http://schemas.openxmlformats.org/drawingml/2006/wordprocessingDrawing" xmlns:r="http://schemas.openxmlformats.org/officeDocument/2006/relationships" xmlns:w14="http://schemas.microsoft.com/office/word/2010/wordml">
+              <w:rPr>
+                <w:rFonts w:ascii="Arial" w:hAnsi="Arial" w:eastAsia="Arial" w:cs="Arial"/>
+                <w:sz w:val="22"/>
+                <w:szCs w:val="22"/>
+                <w:color w:val="000000"/>
+              </w:rPr>
+              <w:t xml:space="preserve"/>
+            </w:r>
+          </w:p>
+        </w:tc>
+        <w:tc>
+          <w:tcPr>
+            <w:tcBorders/>
+            <w:shd w:val="clear" w:color="auto" w:fill="FFFFFF"/>
+            <w:tcMar>
+              <w:top w:w="0" w:type="dxa"/>
+              <w:bottom w:w="0" w:type="dxa"/>
+              <w:left w:w="0" w:type="dxa"/>
+              <w:right w:w="0" w:type="dxa"/>
+            </w:tcMar>
+            <w:vAlign w:val="center"/>
+          </w:tcPr>
+          <w:p>
+            <w:pPr>
+              <w:jc w:val="left"/>
+              <w:spacing w:after="100" w:before="140" w:line="240"/>
+              <w:ind w:firstLine="0" w:left="100" w:right="100"/>
+            </w:pPr>
+            <w:r xmlns:w="http://schemas.openxmlformats.org/wordprocessingml/2006/main" xmlns:wp="http://schemas.openxmlformats.org/drawingml/2006/wordprocessingDrawing" xmlns:r="http://schemas.openxmlformats.org/officeDocument/2006/relationships" xmlns:w14="http://schemas.microsoft.com/office/word/2010/wordml">
+              <w:rPr>
+                <w:rFonts w:ascii="Arial" w:hAnsi="Arial" w:eastAsia="Arial" w:cs="Arial"/>
+                <w:sz w:val="22"/>
+                <w:szCs w:val="22"/>
+                <w:color w:val="000000"/>
+              </w:rPr>
               <w:t xml:space="preserve">39</w:t>
             </w:r>
           </w:p>
@@ -16382,123 +16498,7 @@
                 <w:szCs w:val="22"/>
                 <w:color w:val="000000"/>
               </w:rPr>
-              <w:t xml:space="preserve"/>
-            </w:r>
-          </w:p>
-        </w:tc>
-        <w:tc>
-          <w:tcPr>
-            <w:tcBorders/>
-            <w:shd w:val="clear" w:color="auto" w:fill="FFFFFF"/>
-            <w:tcMar>
-              <w:top w:w="0" w:type="dxa"/>
-              <w:bottom w:w="0" w:type="dxa"/>
-              <w:left w:w="0" w:type="dxa"/>
-              <w:right w:w="0" w:type="dxa"/>
-            </w:tcMar>
-            <w:vAlign w:val="center"/>
-          </w:tcPr>
-          <w:p>
-            <w:pPr>
-              <w:jc w:val="left"/>
-              <w:spacing w:after="100" w:before="140" w:line="240"/>
-              <w:ind w:firstLine="0" w:left="100" w:right="100"/>
-            </w:pPr>
-            <w:r xmlns:w="http://schemas.openxmlformats.org/wordprocessingml/2006/main" xmlns:wp="http://schemas.openxmlformats.org/drawingml/2006/wordprocessingDrawing" xmlns:r="http://schemas.openxmlformats.org/officeDocument/2006/relationships" xmlns:w14="http://schemas.microsoft.com/office/word/2010/wordml">
-              <w:rPr>
-                <w:rFonts w:ascii="Arial" w:hAnsi="Arial" w:eastAsia="Arial" w:cs="Arial"/>
-                <w:sz w:val="22"/>
-                <w:szCs w:val="22"/>
-                <w:color w:val="000000"/>
-              </w:rPr>
-              <w:t xml:space="preserve">39</w:t>
-            </w:r>
-          </w:p>
-        </w:tc>
-        <w:tc>
-          <w:tcPr>
-            <w:tcBorders/>
-            <w:shd w:val="clear" w:color="auto" w:fill="FFFFFF"/>
-            <w:tcMar>
-              <w:top w:w="0" w:type="dxa"/>
-              <w:bottom w:w="0" w:type="dxa"/>
-              <w:left w:w="0" w:type="dxa"/>
-              <w:right w:w="0" w:type="dxa"/>
-            </w:tcMar>
-            <w:vAlign w:val="center"/>
-          </w:tcPr>
-          <w:p>
-            <w:pPr>
-              <w:jc w:val="left"/>
-              <w:spacing w:after="100" w:before="140" w:line="240"/>
-              <w:ind w:firstLine="0" w:left="100" w:right="100"/>
-            </w:pPr>
-            <w:r xmlns:w="http://schemas.openxmlformats.org/wordprocessingml/2006/main" xmlns:wp="http://schemas.openxmlformats.org/drawingml/2006/wordprocessingDrawing" xmlns:r="http://schemas.openxmlformats.org/officeDocument/2006/relationships" xmlns:w14="http://schemas.microsoft.com/office/word/2010/wordml">
-              <w:rPr>
-                <w:rFonts w:ascii="Arial" w:hAnsi="Arial" w:eastAsia="Arial" w:cs="Arial"/>
-                <w:sz w:val="22"/>
-                <w:szCs w:val="22"/>
-                <w:color w:val="000000"/>
-              </w:rPr>
-              <w:t xml:space="preserve"/>
-            </w:r>
-          </w:p>
-        </w:tc>
-        <w:tc>
-          <w:tcPr>
-            <w:tcBorders/>
-            <w:shd w:val="clear" w:color="auto" w:fill="FFFFFF"/>
-            <w:tcMar>
-              <w:top w:w="0" w:type="dxa"/>
-              <w:bottom w:w="0" w:type="dxa"/>
-              <w:left w:w="0" w:type="dxa"/>
-              <w:right w:w="0" w:type="dxa"/>
-            </w:tcMar>
-            <w:vAlign w:val="center"/>
-          </w:tcPr>
-          <w:p>
-            <w:pPr>
-              <w:jc w:val="left"/>
-              <w:spacing w:after="100" w:before="140" w:line="240"/>
-              <w:ind w:firstLine="0" w:left="100" w:right="100"/>
-            </w:pPr>
-            <w:r xmlns:w="http://schemas.openxmlformats.org/wordprocessingml/2006/main" xmlns:wp="http://schemas.openxmlformats.org/drawingml/2006/wordprocessingDrawing" xmlns:r="http://schemas.openxmlformats.org/officeDocument/2006/relationships" xmlns:w14="http://schemas.microsoft.com/office/word/2010/wordml">
-              <w:rPr>
-                <w:rFonts w:ascii="Arial" w:hAnsi="Arial" w:eastAsia="Arial" w:cs="Arial"/>
-                <w:sz w:val="22"/>
-                <w:szCs w:val="22"/>
-                <w:color w:val="000000"/>
-              </w:rPr>
-              <w:t xml:space="preserve"/>
-            </w:r>
-          </w:p>
-        </w:tc>
-        <w:tc>
-          <w:tcPr>
-            <w:tcBorders/>
-            <w:shd w:val="clear" w:color="auto" w:fill="FFFFFF"/>
-            <w:tcMar>
-              <w:top w:w="0" w:type="dxa"/>
-              <w:bottom w:w="0" w:type="dxa"/>
-              <w:left w:w="0" w:type="dxa"/>
-              <w:right w:w="0" w:type="dxa"/>
-            </w:tcMar>
-            <w:vAlign w:val="center"/>
-          </w:tcPr>
-          <w:p>
-            <w:pPr>
-              <w:jc w:val="left"/>
-              <w:spacing w:after="100" w:before="140" w:line="240"/>
-              <w:ind w:firstLine="0" w:left="100" w:right="100"/>
-            </w:pPr>
-            <w:r xmlns:w="http://schemas.openxmlformats.org/wordprocessingml/2006/main" xmlns:wp="http://schemas.openxmlformats.org/drawingml/2006/wordprocessingDrawing" xmlns:r="http://schemas.openxmlformats.org/officeDocument/2006/relationships" xmlns:w14="http://schemas.microsoft.com/office/word/2010/wordml">
-              <w:rPr>
-                <w:rFonts w:ascii="Arial" w:hAnsi="Arial" w:eastAsia="Arial" w:cs="Arial"/>
-                <w:sz w:val="22"/>
-                <w:szCs w:val="22"/>
-                <w:color w:val="000000"/>
-              </w:rPr>
-              <w:t xml:space="preserve">78</w:t>
+              <w:t xml:space="preserve">402</w:t>
             </w:r>
           </w:p>
         </w:tc>
@@ -16649,326 +16649,326 @@
                 <w:szCs w:val="22"/>
                 <w:color w:val="000000"/>
               </w:rPr>
-              <w:t xml:space="preserve"/>
-            </w:r>
-          </w:p>
-        </w:tc>
-        <w:tc>
-          <w:tcPr>
-            <w:tcBorders/>
-            <w:shd w:val="clear" w:color="auto" w:fill="EFEFEF"/>
-            <w:tcMar>
-              <w:top w:w="0" w:type="dxa"/>
-              <w:bottom w:w="0" w:type="dxa"/>
-              <w:left w:w="0" w:type="dxa"/>
-              <w:right w:w="0" w:type="dxa"/>
-            </w:tcMar>
-            <w:vAlign w:val="center"/>
-          </w:tcPr>
-          <w:p>
-            <w:pPr>
-              <w:jc w:val="left"/>
-              <w:spacing w:after="100" w:before="140" w:line="240"/>
-              <w:ind w:firstLine="0" w:left="100" w:right="100"/>
-            </w:pPr>
-            <w:r xmlns:w="http://schemas.openxmlformats.org/wordprocessingml/2006/main" xmlns:wp="http://schemas.openxmlformats.org/drawingml/2006/wordprocessingDrawing" xmlns:r="http://schemas.openxmlformats.org/officeDocument/2006/relationships" xmlns:w14="http://schemas.microsoft.com/office/word/2010/wordml">
-              <w:rPr>
-                <w:rFonts w:ascii="Arial" w:hAnsi="Arial" w:eastAsia="Arial" w:cs="Arial"/>
-                <w:sz w:val="22"/>
-                <w:szCs w:val="22"/>
-                <w:color w:val="000000"/>
-              </w:rPr>
-              <w:t xml:space="preserve"/>
-            </w:r>
-          </w:p>
-        </w:tc>
-        <w:tc>
-          <w:tcPr>
-            <w:tcBorders/>
-            <w:shd w:val="clear" w:color="auto" w:fill="EFEFEF"/>
-            <w:tcMar>
-              <w:top w:w="0" w:type="dxa"/>
-              <w:bottom w:w="0" w:type="dxa"/>
-              <w:left w:w="0" w:type="dxa"/>
-              <w:right w:w="0" w:type="dxa"/>
-            </w:tcMar>
-            <w:vAlign w:val="center"/>
-          </w:tcPr>
-          <w:p>
-            <w:pPr>
-              <w:jc w:val="left"/>
-              <w:spacing w:after="100" w:before="140" w:line="240"/>
-              <w:ind w:firstLine="0" w:left="100" w:right="100"/>
-            </w:pPr>
-            <w:r xmlns:w="http://schemas.openxmlformats.org/wordprocessingml/2006/main" xmlns:wp="http://schemas.openxmlformats.org/drawingml/2006/wordprocessingDrawing" xmlns:r="http://schemas.openxmlformats.org/officeDocument/2006/relationships" xmlns:w14="http://schemas.microsoft.com/office/word/2010/wordml">
-              <w:rPr>
-                <w:rFonts w:ascii="Arial" w:hAnsi="Arial" w:eastAsia="Arial" w:cs="Arial"/>
-                <w:sz w:val="22"/>
-                <w:szCs w:val="22"/>
-                <w:color w:val="000000"/>
-              </w:rPr>
-              <w:t xml:space="preserve"/>
-            </w:r>
-          </w:p>
-        </w:tc>
-        <w:tc>
-          <w:tcPr>
-            <w:tcBorders/>
-            <w:shd w:val="clear" w:color="auto" w:fill="EFEFEF"/>
-            <w:tcMar>
-              <w:top w:w="0" w:type="dxa"/>
-              <w:bottom w:w="0" w:type="dxa"/>
-              <w:left w:w="0" w:type="dxa"/>
-              <w:right w:w="0" w:type="dxa"/>
-            </w:tcMar>
-            <w:vAlign w:val="center"/>
-          </w:tcPr>
-          <w:p>
-            <w:pPr>
-              <w:jc w:val="left"/>
-              <w:spacing w:after="100" w:before="140" w:line="240"/>
-              <w:ind w:firstLine="0" w:left="100" w:right="100"/>
-            </w:pPr>
-            <w:r xmlns:w="http://schemas.openxmlformats.org/wordprocessingml/2006/main" xmlns:wp="http://schemas.openxmlformats.org/drawingml/2006/wordprocessingDrawing" xmlns:r="http://schemas.openxmlformats.org/officeDocument/2006/relationships" xmlns:w14="http://schemas.microsoft.com/office/word/2010/wordml">
-              <w:rPr>
-                <w:rFonts w:ascii="Arial" w:hAnsi="Arial" w:eastAsia="Arial" w:cs="Arial"/>
-                <w:sz w:val="22"/>
-                <w:szCs w:val="22"/>
-                <w:color w:val="000000"/>
-              </w:rPr>
-              <w:t xml:space="preserve"/>
-            </w:r>
-          </w:p>
-        </w:tc>
-        <w:tc>
-          <w:tcPr>
-            <w:tcBorders/>
-            <w:shd w:val="clear" w:color="auto" w:fill="EFEFEF"/>
-            <w:tcMar>
-              <w:top w:w="0" w:type="dxa"/>
-              <w:bottom w:w="0" w:type="dxa"/>
-              <w:left w:w="0" w:type="dxa"/>
-              <w:right w:w="0" w:type="dxa"/>
-            </w:tcMar>
-            <w:vAlign w:val="center"/>
-          </w:tcPr>
-          <w:p>
-            <w:pPr>
-              <w:jc w:val="left"/>
-              <w:spacing w:after="100" w:before="140" w:line="240"/>
-              <w:ind w:firstLine="0" w:left="100" w:right="100"/>
-            </w:pPr>
-            <w:r xmlns:w="http://schemas.openxmlformats.org/wordprocessingml/2006/main" xmlns:wp="http://schemas.openxmlformats.org/drawingml/2006/wordprocessingDrawing" xmlns:r="http://schemas.openxmlformats.org/officeDocument/2006/relationships" xmlns:w14="http://schemas.microsoft.com/office/word/2010/wordml">
-              <w:rPr>
-                <w:rFonts w:ascii="Arial" w:hAnsi="Arial" w:eastAsia="Arial" w:cs="Arial"/>
-                <w:sz w:val="22"/>
-                <w:szCs w:val="22"/>
-                <w:color w:val="000000"/>
-              </w:rPr>
-              <w:t xml:space="preserve"/>
-            </w:r>
-          </w:p>
-        </w:tc>
-        <w:tc>
-          <w:tcPr>
-            <w:tcBorders/>
-            <w:shd w:val="clear" w:color="auto" w:fill="EFEFEF"/>
-            <w:tcMar>
-              <w:top w:w="0" w:type="dxa"/>
-              <w:bottom w:w="0" w:type="dxa"/>
-              <w:left w:w="0" w:type="dxa"/>
-              <w:right w:w="0" w:type="dxa"/>
-            </w:tcMar>
-            <w:vAlign w:val="center"/>
-          </w:tcPr>
-          <w:p>
-            <w:pPr>
-              <w:jc w:val="left"/>
-              <w:spacing w:after="100" w:before="140" w:line="240"/>
-              <w:ind w:firstLine="0" w:left="100" w:right="100"/>
-            </w:pPr>
-            <w:r xmlns:w="http://schemas.openxmlformats.org/wordprocessingml/2006/main" xmlns:wp="http://schemas.openxmlformats.org/drawingml/2006/wordprocessingDrawing" xmlns:r="http://schemas.openxmlformats.org/officeDocument/2006/relationships" xmlns:w14="http://schemas.microsoft.com/office/word/2010/wordml">
-              <w:rPr>
-                <w:rFonts w:ascii="Arial" w:hAnsi="Arial" w:eastAsia="Arial" w:cs="Arial"/>
-                <w:sz w:val="22"/>
-                <w:szCs w:val="22"/>
-                <w:color w:val="000000"/>
-              </w:rPr>
-              <w:t xml:space="preserve"/>
-            </w:r>
-          </w:p>
-        </w:tc>
-        <w:tc>
-          <w:tcPr>
-            <w:tcBorders/>
-            <w:shd w:val="clear" w:color="auto" w:fill="EFEFEF"/>
-            <w:tcMar>
-              <w:top w:w="0" w:type="dxa"/>
-              <w:bottom w:w="0" w:type="dxa"/>
-              <w:left w:w="0" w:type="dxa"/>
-              <w:right w:w="0" w:type="dxa"/>
-            </w:tcMar>
-            <w:vAlign w:val="center"/>
-          </w:tcPr>
-          <w:p>
-            <w:pPr>
-              <w:jc w:val="left"/>
-              <w:spacing w:after="100" w:before="140" w:line="240"/>
-              <w:ind w:firstLine="0" w:left="100" w:right="100"/>
-            </w:pPr>
-            <w:r xmlns:w="http://schemas.openxmlformats.org/wordprocessingml/2006/main" xmlns:wp="http://schemas.openxmlformats.org/drawingml/2006/wordprocessingDrawing" xmlns:r="http://schemas.openxmlformats.org/officeDocument/2006/relationships" xmlns:w14="http://schemas.microsoft.com/office/word/2010/wordml">
-              <w:rPr>
-                <w:rFonts w:ascii="Arial" w:hAnsi="Arial" w:eastAsia="Arial" w:cs="Arial"/>
-                <w:sz w:val="22"/>
-                <w:szCs w:val="22"/>
-                <w:color w:val="000000"/>
-              </w:rPr>
-              <w:t xml:space="preserve"/>
-            </w:r>
-          </w:p>
-        </w:tc>
-        <w:tc>
-          <w:tcPr>
-            <w:tcBorders/>
-            <w:shd w:val="clear" w:color="auto" w:fill="EFEFEF"/>
-            <w:tcMar>
-              <w:top w:w="0" w:type="dxa"/>
-              <w:bottom w:w="0" w:type="dxa"/>
-              <w:left w:w="0" w:type="dxa"/>
-              <w:right w:w="0" w:type="dxa"/>
-            </w:tcMar>
-            <w:vAlign w:val="center"/>
-          </w:tcPr>
-          <w:p>
-            <w:pPr>
-              <w:jc w:val="left"/>
-              <w:spacing w:after="100" w:before="140" w:line="240"/>
-              <w:ind w:firstLine="0" w:left="100" w:right="100"/>
-            </w:pPr>
-            <w:r xmlns:w="http://schemas.openxmlformats.org/wordprocessingml/2006/main" xmlns:wp="http://schemas.openxmlformats.org/drawingml/2006/wordprocessingDrawing" xmlns:r="http://schemas.openxmlformats.org/officeDocument/2006/relationships" xmlns:w14="http://schemas.microsoft.com/office/word/2010/wordml">
-              <w:rPr>
-                <w:rFonts w:ascii="Arial" w:hAnsi="Arial" w:eastAsia="Arial" w:cs="Arial"/>
-                <w:sz w:val="22"/>
-                <w:szCs w:val="22"/>
-                <w:color w:val="000000"/>
-              </w:rPr>
-              <w:t xml:space="preserve"/>
-            </w:r>
-          </w:p>
-        </w:tc>
-        <w:tc>
-          <w:tcPr>
-            <w:tcBorders/>
-            <w:shd w:val="clear" w:color="auto" w:fill="EFEFEF"/>
-            <w:tcMar>
-              <w:top w:w="0" w:type="dxa"/>
-              <w:bottom w:w="0" w:type="dxa"/>
-              <w:left w:w="0" w:type="dxa"/>
-              <w:right w:w="0" w:type="dxa"/>
-            </w:tcMar>
-            <w:vAlign w:val="center"/>
-          </w:tcPr>
-          <w:p>
-            <w:pPr>
-              <w:jc w:val="left"/>
-              <w:spacing w:after="100" w:before="140" w:line="240"/>
-              <w:ind w:firstLine="0" w:left="100" w:right="100"/>
-            </w:pPr>
-            <w:r xmlns:w="http://schemas.openxmlformats.org/wordprocessingml/2006/main" xmlns:wp="http://schemas.openxmlformats.org/drawingml/2006/wordprocessingDrawing" xmlns:r="http://schemas.openxmlformats.org/officeDocument/2006/relationships" xmlns:w14="http://schemas.microsoft.com/office/word/2010/wordml">
-              <w:rPr>
-                <w:rFonts w:ascii="Arial" w:hAnsi="Arial" w:eastAsia="Arial" w:cs="Arial"/>
-                <w:sz w:val="22"/>
-                <w:szCs w:val="22"/>
-                <w:color w:val="000000"/>
-              </w:rPr>
-              <w:t xml:space="preserve"/>
-            </w:r>
-          </w:p>
-        </w:tc>
-        <w:tc>
-          <w:tcPr>
-            <w:tcBorders/>
-            <w:shd w:val="clear" w:color="auto" w:fill="EFEFEF"/>
-            <w:tcMar>
-              <w:top w:w="0" w:type="dxa"/>
-              <w:bottom w:w="0" w:type="dxa"/>
-              <w:left w:w="0" w:type="dxa"/>
-              <w:right w:w="0" w:type="dxa"/>
-            </w:tcMar>
-            <w:vAlign w:val="center"/>
-          </w:tcPr>
-          <w:p>
-            <w:pPr>
-              <w:jc w:val="left"/>
-              <w:spacing w:after="100" w:before="140" w:line="240"/>
-              <w:ind w:firstLine="0" w:left="100" w:right="100"/>
-            </w:pPr>
-            <w:r xmlns:w="http://schemas.openxmlformats.org/wordprocessingml/2006/main" xmlns:wp="http://schemas.openxmlformats.org/drawingml/2006/wordprocessingDrawing" xmlns:r="http://schemas.openxmlformats.org/officeDocument/2006/relationships" xmlns:w14="http://schemas.microsoft.com/office/word/2010/wordml">
-              <w:rPr>
-                <w:rFonts w:ascii="Arial" w:hAnsi="Arial" w:eastAsia="Arial" w:cs="Arial"/>
-                <w:sz w:val="22"/>
-                <w:szCs w:val="22"/>
-                <w:color w:val="000000"/>
-              </w:rPr>
-              <w:t xml:space="preserve"/>
-            </w:r>
-          </w:p>
-        </w:tc>
-        <w:tc>
-          <w:tcPr>
-            <w:tcBorders/>
-            <w:shd w:val="clear" w:color="auto" w:fill="EFEFEF"/>
-            <w:tcMar>
-              <w:top w:w="0" w:type="dxa"/>
-              <w:bottom w:w="0" w:type="dxa"/>
-              <w:left w:w="0" w:type="dxa"/>
-              <w:right w:w="0" w:type="dxa"/>
-            </w:tcMar>
-            <w:vAlign w:val="center"/>
-          </w:tcPr>
-          <w:p>
-            <w:pPr>
-              <w:jc w:val="left"/>
-              <w:spacing w:after="100" w:before="140" w:line="240"/>
-              <w:ind w:firstLine="0" w:left="100" w:right="100"/>
-            </w:pPr>
-            <w:r xmlns:w="http://schemas.openxmlformats.org/wordprocessingml/2006/main" xmlns:wp="http://schemas.openxmlformats.org/drawingml/2006/wordprocessingDrawing" xmlns:r="http://schemas.openxmlformats.org/officeDocument/2006/relationships" xmlns:w14="http://schemas.microsoft.com/office/word/2010/wordml">
-              <w:rPr>
-                <w:rFonts w:ascii="Arial" w:hAnsi="Arial" w:eastAsia="Arial" w:cs="Arial"/>
-                <w:sz w:val="22"/>
-                <w:szCs w:val="22"/>
-                <w:color w:val="000000"/>
-              </w:rPr>
-              <w:t xml:space="preserve"/>
-            </w:r>
-          </w:p>
-        </w:tc>
-        <w:tc>
-          <w:tcPr>
-            <w:tcBorders/>
-            <w:shd w:val="clear" w:color="auto" w:fill="EFEFEF"/>
-            <w:tcMar>
-              <w:top w:w="0" w:type="dxa"/>
-              <w:bottom w:w="0" w:type="dxa"/>
-              <w:left w:w="0" w:type="dxa"/>
-              <w:right w:w="0" w:type="dxa"/>
-            </w:tcMar>
-            <w:vAlign w:val="center"/>
-          </w:tcPr>
-          <w:p>
-            <w:pPr>
-              <w:jc w:val="left"/>
-              <w:spacing w:after="100" w:before="140" w:line="240"/>
-              <w:ind w:firstLine="0" w:left="100" w:right="100"/>
-            </w:pPr>
-            <w:r xmlns:w="http://schemas.openxmlformats.org/wordprocessingml/2006/main" xmlns:wp="http://schemas.openxmlformats.org/drawingml/2006/wordprocessingDrawing" xmlns:r="http://schemas.openxmlformats.org/officeDocument/2006/relationships" xmlns:w14="http://schemas.microsoft.com/office/word/2010/wordml">
-              <w:rPr>
-                <w:rFonts w:ascii="Arial" w:hAnsi="Arial" w:eastAsia="Arial" w:cs="Arial"/>
-                <w:sz w:val="22"/>
-                <w:szCs w:val="22"/>
-                <w:color w:val="000000"/>
-              </w:rPr>
-              <w:t xml:space="preserve">0</w:t>
+              <w:t xml:space="preserve">39</w:t>
+            </w:r>
+          </w:p>
+        </w:tc>
+        <w:tc>
+          <w:tcPr>
+            <w:tcBorders/>
+            <w:shd w:val="clear" w:color="auto" w:fill="EFEFEF"/>
+            <w:tcMar>
+              <w:top w:w="0" w:type="dxa"/>
+              <w:bottom w:w="0" w:type="dxa"/>
+              <w:left w:w="0" w:type="dxa"/>
+              <w:right w:w="0" w:type="dxa"/>
+            </w:tcMar>
+            <w:vAlign w:val="center"/>
+          </w:tcPr>
+          <w:p>
+            <w:pPr>
+              <w:jc w:val="left"/>
+              <w:spacing w:after="100" w:before="140" w:line="240"/>
+              <w:ind w:firstLine="0" w:left="100" w:right="100"/>
+            </w:pPr>
+            <w:r xmlns:w="http://schemas.openxmlformats.org/wordprocessingml/2006/main" xmlns:wp="http://schemas.openxmlformats.org/drawingml/2006/wordprocessingDrawing" xmlns:r="http://schemas.openxmlformats.org/officeDocument/2006/relationships" xmlns:w14="http://schemas.microsoft.com/office/word/2010/wordml">
+              <w:rPr>
+                <w:rFonts w:ascii="Arial" w:hAnsi="Arial" w:eastAsia="Arial" w:cs="Arial"/>
+                <w:sz w:val="22"/>
+                <w:szCs w:val="22"/>
+                <w:color w:val="000000"/>
+              </w:rPr>
+              <w:t xml:space="preserve">39</w:t>
+            </w:r>
+          </w:p>
+        </w:tc>
+        <w:tc>
+          <w:tcPr>
+            <w:tcBorders/>
+            <w:shd w:val="clear" w:color="auto" w:fill="EFEFEF"/>
+            <w:tcMar>
+              <w:top w:w="0" w:type="dxa"/>
+              <w:bottom w:w="0" w:type="dxa"/>
+              <w:left w:w="0" w:type="dxa"/>
+              <w:right w:w="0" w:type="dxa"/>
+            </w:tcMar>
+            <w:vAlign w:val="center"/>
+          </w:tcPr>
+          <w:p>
+            <w:pPr>
+              <w:jc w:val="left"/>
+              <w:spacing w:after="100" w:before="140" w:line="240"/>
+              <w:ind w:firstLine="0" w:left="100" w:right="100"/>
+            </w:pPr>
+            <w:r xmlns:w="http://schemas.openxmlformats.org/wordprocessingml/2006/main" xmlns:wp="http://schemas.openxmlformats.org/drawingml/2006/wordprocessingDrawing" xmlns:r="http://schemas.openxmlformats.org/officeDocument/2006/relationships" xmlns:w14="http://schemas.microsoft.com/office/word/2010/wordml">
+              <w:rPr>
+                <w:rFonts w:ascii="Arial" w:hAnsi="Arial" w:eastAsia="Arial" w:cs="Arial"/>
+                <w:sz w:val="22"/>
+                <w:szCs w:val="22"/>
+                <w:color w:val="000000"/>
+              </w:rPr>
+              <w:t xml:space="preserve"/>
+            </w:r>
+          </w:p>
+        </w:tc>
+        <w:tc>
+          <w:tcPr>
+            <w:tcBorders/>
+            <w:shd w:val="clear" w:color="auto" w:fill="EFEFEF"/>
+            <w:tcMar>
+              <w:top w:w="0" w:type="dxa"/>
+              <w:bottom w:w="0" w:type="dxa"/>
+              <w:left w:w="0" w:type="dxa"/>
+              <w:right w:w="0" w:type="dxa"/>
+            </w:tcMar>
+            <w:vAlign w:val="center"/>
+          </w:tcPr>
+          <w:p>
+            <w:pPr>
+              <w:jc w:val="left"/>
+              <w:spacing w:after="100" w:before="140" w:line="240"/>
+              <w:ind w:firstLine="0" w:left="100" w:right="100"/>
+            </w:pPr>
+            <w:r xmlns:w="http://schemas.openxmlformats.org/wordprocessingml/2006/main" xmlns:wp="http://schemas.openxmlformats.org/drawingml/2006/wordprocessingDrawing" xmlns:r="http://schemas.openxmlformats.org/officeDocument/2006/relationships" xmlns:w14="http://schemas.microsoft.com/office/word/2010/wordml">
+              <w:rPr>
+                <w:rFonts w:ascii="Arial" w:hAnsi="Arial" w:eastAsia="Arial" w:cs="Arial"/>
+                <w:sz w:val="22"/>
+                <w:szCs w:val="22"/>
+                <w:color w:val="000000"/>
+              </w:rPr>
+              <w:t xml:space="preserve"/>
+            </w:r>
+          </w:p>
+        </w:tc>
+        <w:tc>
+          <w:tcPr>
+            <w:tcBorders/>
+            <w:shd w:val="clear" w:color="auto" w:fill="EFEFEF"/>
+            <w:tcMar>
+              <w:top w:w="0" w:type="dxa"/>
+              <w:bottom w:w="0" w:type="dxa"/>
+              <w:left w:w="0" w:type="dxa"/>
+              <w:right w:w="0" w:type="dxa"/>
+            </w:tcMar>
+            <w:vAlign w:val="center"/>
+          </w:tcPr>
+          <w:p>
+            <w:pPr>
+              <w:jc w:val="left"/>
+              <w:spacing w:after="100" w:before="140" w:line="240"/>
+              <w:ind w:firstLine="0" w:left="100" w:right="100"/>
+            </w:pPr>
+            <w:r xmlns:w="http://schemas.openxmlformats.org/wordprocessingml/2006/main" xmlns:wp="http://schemas.openxmlformats.org/drawingml/2006/wordprocessingDrawing" xmlns:r="http://schemas.openxmlformats.org/officeDocument/2006/relationships" xmlns:w14="http://schemas.microsoft.com/office/word/2010/wordml">
+              <w:rPr>
+                <w:rFonts w:ascii="Arial" w:hAnsi="Arial" w:eastAsia="Arial" w:cs="Arial"/>
+                <w:sz w:val="22"/>
+                <w:szCs w:val="22"/>
+                <w:color w:val="000000"/>
+              </w:rPr>
+              <w:t xml:space="preserve"/>
+            </w:r>
+          </w:p>
+        </w:tc>
+        <w:tc>
+          <w:tcPr>
+            <w:tcBorders/>
+            <w:shd w:val="clear" w:color="auto" w:fill="EFEFEF"/>
+            <w:tcMar>
+              <w:top w:w="0" w:type="dxa"/>
+              <w:bottom w:w="0" w:type="dxa"/>
+              <w:left w:w="0" w:type="dxa"/>
+              <w:right w:w="0" w:type="dxa"/>
+            </w:tcMar>
+            <w:vAlign w:val="center"/>
+          </w:tcPr>
+          <w:p>
+            <w:pPr>
+              <w:jc w:val="left"/>
+              <w:spacing w:after="100" w:before="140" w:line="240"/>
+              <w:ind w:firstLine="0" w:left="100" w:right="100"/>
+            </w:pPr>
+            <w:r xmlns:w="http://schemas.openxmlformats.org/wordprocessingml/2006/main" xmlns:wp="http://schemas.openxmlformats.org/drawingml/2006/wordprocessingDrawing" xmlns:r="http://schemas.openxmlformats.org/officeDocument/2006/relationships" xmlns:w14="http://schemas.microsoft.com/office/word/2010/wordml">
+              <w:rPr>
+                <w:rFonts w:ascii="Arial" w:hAnsi="Arial" w:eastAsia="Arial" w:cs="Arial"/>
+                <w:sz w:val="22"/>
+                <w:szCs w:val="22"/>
+                <w:color w:val="000000"/>
+              </w:rPr>
+              <w:t xml:space="preserve"/>
+            </w:r>
+          </w:p>
+        </w:tc>
+        <w:tc>
+          <w:tcPr>
+            <w:tcBorders/>
+            <w:shd w:val="clear" w:color="auto" w:fill="EFEFEF"/>
+            <w:tcMar>
+              <w:top w:w="0" w:type="dxa"/>
+              <w:bottom w:w="0" w:type="dxa"/>
+              <w:left w:w="0" w:type="dxa"/>
+              <w:right w:w="0" w:type="dxa"/>
+            </w:tcMar>
+            <w:vAlign w:val="center"/>
+          </w:tcPr>
+          <w:p>
+            <w:pPr>
+              <w:jc w:val="left"/>
+              <w:spacing w:after="100" w:before="140" w:line="240"/>
+              <w:ind w:firstLine="0" w:left="100" w:right="100"/>
+            </w:pPr>
+            <w:r xmlns:w="http://schemas.openxmlformats.org/wordprocessingml/2006/main" xmlns:wp="http://schemas.openxmlformats.org/drawingml/2006/wordprocessingDrawing" xmlns:r="http://schemas.openxmlformats.org/officeDocument/2006/relationships" xmlns:w14="http://schemas.microsoft.com/office/word/2010/wordml">
+              <w:rPr>
+                <w:rFonts w:ascii="Arial" w:hAnsi="Arial" w:eastAsia="Arial" w:cs="Arial"/>
+                <w:sz w:val="22"/>
+                <w:szCs w:val="22"/>
+                <w:color w:val="000000"/>
+              </w:rPr>
+              <w:t xml:space="preserve"/>
+            </w:r>
+          </w:p>
+        </w:tc>
+        <w:tc>
+          <w:tcPr>
+            <w:tcBorders/>
+            <w:shd w:val="clear" w:color="auto" w:fill="EFEFEF"/>
+            <w:tcMar>
+              <w:top w:w="0" w:type="dxa"/>
+              <w:bottom w:w="0" w:type="dxa"/>
+              <w:left w:w="0" w:type="dxa"/>
+              <w:right w:w="0" w:type="dxa"/>
+            </w:tcMar>
+            <w:vAlign w:val="center"/>
+          </w:tcPr>
+          <w:p>
+            <w:pPr>
+              <w:jc w:val="left"/>
+              <w:spacing w:after="100" w:before="140" w:line="240"/>
+              <w:ind w:firstLine="0" w:left="100" w:right="100"/>
+            </w:pPr>
+            <w:r xmlns:w="http://schemas.openxmlformats.org/wordprocessingml/2006/main" xmlns:wp="http://schemas.openxmlformats.org/drawingml/2006/wordprocessingDrawing" xmlns:r="http://schemas.openxmlformats.org/officeDocument/2006/relationships" xmlns:w14="http://schemas.microsoft.com/office/word/2010/wordml">
+              <w:rPr>
+                <w:rFonts w:ascii="Arial" w:hAnsi="Arial" w:eastAsia="Arial" w:cs="Arial"/>
+                <w:sz w:val="22"/>
+                <w:szCs w:val="22"/>
+                <w:color w:val="000000"/>
+              </w:rPr>
+              <w:t xml:space="preserve">181</w:t>
+            </w:r>
+          </w:p>
+        </w:tc>
+        <w:tc>
+          <w:tcPr>
+            <w:tcBorders/>
+            <w:shd w:val="clear" w:color="auto" w:fill="EFEFEF"/>
+            <w:tcMar>
+              <w:top w:w="0" w:type="dxa"/>
+              <w:bottom w:w="0" w:type="dxa"/>
+              <w:left w:w="0" w:type="dxa"/>
+              <w:right w:w="0" w:type="dxa"/>
+            </w:tcMar>
+            <w:vAlign w:val="center"/>
+          </w:tcPr>
+          <w:p>
+            <w:pPr>
+              <w:jc w:val="left"/>
+              <w:spacing w:after="100" w:before="140" w:line="240"/>
+              <w:ind w:firstLine="0" w:left="100" w:right="100"/>
+            </w:pPr>
+            <w:r xmlns:w="http://schemas.openxmlformats.org/wordprocessingml/2006/main" xmlns:wp="http://schemas.openxmlformats.org/drawingml/2006/wordprocessingDrawing" xmlns:r="http://schemas.openxmlformats.org/officeDocument/2006/relationships" xmlns:w14="http://schemas.microsoft.com/office/word/2010/wordml">
+              <w:rPr>
+                <w:rFonts w:ascii="Arial" w:hAnsi="Arial" w:eastAsia="Arial" w:cs="Arial"/>
+                <w:sz w:val="22"/>
+                <w:szCs w:val="22"/>
+                <w:color w:val="000000"/>
+              </w:rPr>
+              <w:t xml:space="preserve"/>
+            </w:r>
+          </w:p>
+        </w:tc>
+        <w:tc>
+          <w:tcPr>
+            <w:tcBorders/>
+            <w:shd w:val="clear" w:color="auto" w:fill="EFEFEF"/>
+            <w:tcMar>
+              <w:top w:w="0" w:type="dxa"/>
+              <w:bottom w:w="0" w:type="dxa"/>
+              <w:left w:w="0" w:type="dxa"/>
+              <w:right w:w="0" w:type="dxa"/>
+            </w:tcMar>
+            <w:vAlign w:val="center"/>
+          </w:tcPr>
+          <w:p>
+            <w:pPr>
+              <w:jc w:val="left"/>
+              <w:spacing w:after="100" w:before="140" w:line="240"/>
+              <w:ind w:firstLine="0" w:left="100" w:right="100"/>
+            </w:pPr>
+            <w:r xmlns:w="http://schemas.openxmlformats.org/wordprocessingml/2006/main" xmlns:wp="http://schemas.openxmlformats.org/drawingml/2006/wordprocessingDrawing" xmlns:r="http://schemas.openxmlformats.org/officeDocument/2006/relationships" xmlns:w14="http://schemas.microsoft.com/office/word/2010/wordml">
+              <w:rPr>
+                <w:rFonts w:ascii="Arial" w:hAnsi="Arial" w:eastAsia="Arial" w:cs="Arial"/>
+                <w:sz w:val="22"/>
+                <w:szCs w:val="22"/>
+                <w:color w:val="000000"/>
+              </w:rPr>
+              <w:t xml:space="preserve"/>
+            </w:r>
+          </w:p>
+        </w:tc>
+        <w:tc>
+          <w:tcPr>
+            <w:tcBorders/>
+            <w:shd w:val="clear" w:color="auto" w:fill="EFEFEF"/>
+            <w:tcMar>
+              <w:top w:w="0" w:type="dxa"/>
+              <w:bottom w:w="0" w:type="dxa"/>
+              <w:left w:w="0" w:type="dxa"/>
+              <w:right w:w="0" w:type="dxa"/>
+            </w:tcMar>
+            <w:vAlign w:val="center"/>
+          </w:tcPr>
+          <w:p>
+            <w:pPr>
+              <w:jc w:val="left"/>
+              <w:spacing w:after="100" w:before="140" w:line="240"/>
+              <w:ind w:firstLine="0" w:left="100" w:right="100"/>
+            </w:pPr>
+            <w:r xmlns:w="http://schemas.openxmlformats.org/wordprocessingml/2006/main" xmlns:wp="http://schemas.openxmlformats.org/drawingml/2006/wordprocessingDrawing" xmlns:r="http://schemas.openxmlformats.org/officeDocument/2006/relationships" xmlns:w14="http://schemas.microsoft.com/office/word/2010/wordml">
+              <w:rPr>
+                <w:rFonts w:ascii="Arial" w:hAnsi="Arial" w:eastAsia="Arial" w:cs="Arial"/>
+                <w:sz w:val="22"/>
+                <w:szCs w:val="22"/>
+                <w:color w:val="000000"/>
+              </w:rPr>
+              <w:t xml:space="preserve">674</w:t>
+            </w:r>
+          </w:p>
+        </w:tc>
+        <w:tc>
+          <w:tcPr>
+            <w:tcBorders/>
+            <w:shd w:val="clear" w:color="auto" w:fill="EFEFEF"/>
+            <w:tcMar>
+              <w:top w:w="0" w:type="dxa"/>
+              <w:bottom w:w="0" w:type="dxa"/>
+              <w:left w:w="0" w:type="dxa"/>
+              <w:right w:w="0" w:type="dxa"/>
+            </w:tcMar>
+            <w:vAlign w:val="center"/>
+          </w:tcPr>
+          <w:p>
+            <w:pPr>
+              <w:jc w:val="left"/>
+              <w:spacing w:after="100" w:before="140" w:line="240"/>
+              <w:ind w:firstLine="0" w:left="100" w:right="100"/>
+            </w:pPr>
+            <w:r xmlns:w="http://schemas.openxmlformats.org/wordprocessingml/2006/main" xmlns:wp="http://schemas.openxmlformats.org/drawingml/2006/wordprocessingDrawing" xmlns:r="http://schemas.openxmlformats.org/officeDocument/2006/relationships" xmlns:w14="http://schemas.microsoft.com/office/word/2010/wordml">
+              <w:rPr>
+                <w:rFonts w:ascii="Arial" w:hAnsi="Arial" w:eastAsia="Arial" w:cs="Arial"/>
+                <w:sz w:val="22"/>
+                <w:szCs w:val="22"/>
+                <w:color w:val="000000"/>
+              </w:rPr>
+              <w:t xml:space="preserve">933</w:t>
             </w:r>
           </w:p>
         </w:tc>

</xml_diff>